<commit_message>
Added plots to lab10
</commit_message>
<xml_diff>
--- a/lab08/Sprawozdanie8_mownit.docx
+++ b/lab08/Sprawozdanie8_mownit.docx
@@ -6875,7 +6875,13 @@
         <w:rPr>
           <w:rFonts w:eastAsiaTheme="minorEastAsia"/>
         </w:rPr>
-        <w:t xml:space="preserve"> danych schematów iteracyjnych</w:t>
+        <w:t xml:space="preserve"> </w:t>
+      </w:r>
+      <w:r>
+        <w:rPr>
+          <w:rFonts w:eastAsiaTheme="minorEastAsia"/>
+        </w:rPr>
+        <w:t>oczekiwanego</w:t>
       </w:r>
     </w:p>
     <w:p>
@@ -7278,7 +7284,7 @@
                   <w:rPr>
                     <w:rFonts w:ascii="Cambria Math" w:eastAsiaTheme="minorEastAsia" w:hAnsi="Cambria Math"/>
                   </w:rPr>
-                  <m:t>1</m:t>
+                  <m:t>2</m:t>
                 </m:r>
               </m:oMath>
             </m:oMathPara>
@@ -7303,7 +7309,19 @@
         <w:rPr>
           <w:rFonts w:eastAsiaTheme="minorEastAsia"/>
         </w:rPr>
-        <w:t xml:space="preserve">analizy zbieżności oraz rzędu zbieżności dla kolejnych schematów iteracyjnych w zadaniu </w:t>
+        <w:t>zbieżności oraz</w:t>
+      </w:r>
+      <w:r>
+        <w:rPr>
+          <w:rFonts w:eastAsiaTheme="minorEastAsia"/>
+        </w:rPr>
+        <w:t xml:space="preserve"> oczekiwanego</w:t>
+      </w:r>
+      <w:r>
+        <w:rPr>
+          <w:rFonts w:eastAsiaTheme="minorEastAsia"/>
+        </w:rPr>
+        <w:t xml:space="preserve"> rzędu zbieżności dla kolejnych schematów iteracyjnych w zadaniu </w:t>
       </w:r>
       <w:r>
         <w:rPr>
@@ -7311,6 +7329,314 @@
         </w:rPr>
         <w:t>drugim</w:t>
       </w:r>
+    </w:p>
+    <w:p>
+      <w:pPr>
+        <w:ind w:left="1416"/>
+        <w:rPr>
+          <w:rFonts w:eastAsiaTheme="minorEastAsia"/>
+        </w:rPr>
+      </w:pPr>
+    </w:p>
+    <w:p>
+      <w:pPr>
+        <w:pStyle w:val="Akapitzlist"/>
+        <w:numPr>
+          <w:ilvl w:val="1"/>
+          <w:numId w:val="2"/>
+        </w:numPr>
+        <w:rPr>
+          <w:rFonts w:eastAsiaTheme="minorEastAsia"/>
+        </w:rPr>
+      </w:pPr>
+      <w:r>
+        <w:rPr>
+          <w:rFonts w:eastAsiaTheme="minorEastAsia"/>
+        </w:rPr>
+        <w:t>Tabela analizy rzędu zbieżności obliczonej</w:t>
+      </w:r>
+    </w:p>
+    <w:tbl>
+      <w:tblPr>
+        <w:tblStyle w:val="Tabela-Siatka"/>
+        <w:tblW w:w="0" w:type="auto"/>
+        <w:tblInd w:w="792" w:type="dxa"/>
+        <w:tblLook w:val="04A0" w:firstRow="1" w:lastRow="0" w:firstColumn="1" w:lastColumn="0" w:noHBand="0" w:noVBand="1"/>
+      </w:tblPr>
+      <w:tblGrid>
+        <w:gridCol w:w="3213"/>
+        <w:gridCol w:w="3240"/>
+      </w:tblGrid>
+      <w:tr>
+        <w:tc>
+          <w:tcPr>
+            <w:tcW w:w="3213" w:type="dxa"/>
+          </w:tcPr>
+          <w:p>
+            <w:pPr>
+              <w:pStyle w:val="Akapitzlist"/>
+              <w:numPr>
+                <w:ilvl w:val="0"/>
+                <w:numId w:val="2"/>
+              </w:numPr>
+              <w:rPr>
+                <w:rFonts w:eastAsiaTheme="minorEastAsia"/>
+              </w:rPr>
+            </w:pPr>
+            <w:r>
+              <w:rPr>
+                <w:rFonts w:eastAsiaTheme="minorEastAsia"/>
+              </w:rPr>
+              <w:t xml:space="preserve">Funkcja </w:t>
+            </w:r>
+            <m:oMath>
+              <m:sSub>
+                <m:sSubPr>
+                  <m:ctrlPr>
+                    <w:rPr>
+                      <w:rFonts w:ascii="Cambria Math" w:eastAsiaTheme="minorEastAsia" w:hAnsi="Cambria Math"/>
+                      <w:i/>
+                    </w:rPr>
+                  </m:ctrlPr>
+                </m:sSubPr>
+                <m:e>
+                  <m:r>
+                    <w:rPr>
+                      <w:rFonts w:ascii="Cambria Math" w:eastAsiaTheme="minorEastAsia" w:hAnsi="Cambria Math"/>
+                    </w:rPr>
+                    <m:t>g</m:t>
+                  </m:r>
+                </m:e>
+                <m:sub>
+                  <m:r>
+                    <w:rPr>
+                      <w:rFonts w:ascii="Cambria Math" w:eastAsiaTheme="minorEastAsia" w:hAnsi="Cambria Math"/>
+                    </w:rPr>
+                    <m:t>i</m:t>
+                  </m:r>
+                </m:sub>
+              </m:sSub>
+            </m:oMath>
+          </w:p>
+        </w:tc>
+        <w:tc>
+          <w:tcPr>
+            <w:tcW w:w="3240" w:type="dxa"/>
+          </w:tcPr>
+          <w:p>
+            <w:pPr>
+              <w:pStyle w:val="Akapitzlist"/>
+              <w:ind w:left="0"/>
+              <w:rPr>
+                <w:rFonts w:eastAsiaTheme="minorEastAsia"/>
+              </w:rPr>
+            </w:pPr>
+            <w:r>
+              <w:rPr>
+                <w:rFonts w:eastAsiaTheme="minorEastAsia"/>
+              </w:rPr>
+              <w:t>Rząd zbieżności</w:t>
+            </w:r>
+          </w:p>
+        </w:tc>
+      </w:tr>
+      <w:tr>
+        <w:tc>
+          <w:tcPr>
+            <w:tcW w:w="3213" w:type="dxa"/>
+          </w:tcPr>
+          <w:p>
+            <w:pPr>
+              <w:pStyle w:val="Akapitzlist"/>
+              <w:ind w:left="0"/>
+              <w:rPr>
+                <w:rFonts w:eastAsiaTheme="minorEastAsia"/>
+              </w:rPr>
+            </w:pPr>
+            <m:oMathPara>
+              <m:oMath>
+                <m:r>
+                  <w:rPr>
+                    <w:rFonts w:ascii="Cambria Math" w:eastAsiaTheme="minorEastAsia" w:hAnsi="Cambria Math"/>
+                  </w:rPr>
+                  <m:t>2</m:t>
+                </m:r>
+              </m:oMath>
+            </m:oMathPara>
+          </w:p>
+        </w:tc>
+        <w:tc>
+          <w:tcPr>
+            <w:tcW w:w="3240" w:type="dxa"/>
+          </w:tcPr>
+          <w:p>
+            <w:pPr>
+              <w:pStyle w:val="Akapitzlist"/>
+              <w:ind w:left="0"/>
+              <w:rPr>
+                <w:rFonts w:eastAsiaTheme="minorEastAsia"/>
+              </w:rPr>
+            </w:pPr>
+            <m:oMathPara>
+              <m:oMath>
+                <m:r>
+                  <w:rPr>
+                    <w:rFonts w:ascii="Cambria Math" w:eastAsiaTheme="minorEastAsia" w:hAnsi="Cambria Math"/>
+                  </w:rPr>
+                  <m:t>1</m:t>
+                </m:r>
+                <m:r>
+                  <w:rPr>
+                    <w:rFonts w:ascii="Cambria Math" w:eastAsiaTheme="minorEastAsia" w:hAnsi="Cambria Math"/>
+                  </w:rPr>
+                  <m:t>.012</m:t>
+                </m:r>
+              </m:oMath>
+            </m:oMathPara>
+          </w:p>
+        </w:tc>
+      </w:tr>
+      <w:tr>
+        <w:tc>
+          <w:tcPr>
+            <w:tcW w:w="3213" w:type="dxa"/>
+          </w:tcPr>
+          <w:p>
+            <w:pPr>
+              <w:pStyle w:val="Akapitzlist"/>
+              <w:ind w:left="0"/>
+              <w:rPr>
+                <w:rFonts w:eastAsiaTheme="minorEastAsia"/>
+              </w:rPr>
+            </w:pPr>
+            <m:oMathPara>
+              <m:oMath>
+                <m:r>
+                  <w:rPr>
+                    <w:rFonts w:ascii="Cambria Math" w:eastAsiaTheme="minorEastAsia" w:hAnsi="Cambria Math"/>
+                  </w:rPr>
+                  <m:t>3</m:t>
+                </m:r>
+              </m:oMath>
+            </m:oMathPara>
+          </w:p>
+        </w:tc>
+        <w:tc>
+          <w:tcPr>
+            <w:tcW w:w="3240" w:type="dxa"/>
+          </w:tcPr>
+          <w:p>
+            <w:pPr>
+              <w:pStyle w:val="Akapitzlist"/>
+              <w:ind w:left="0"/>
+              <w:rPr>
+                <w:rFonts w:eastAsiaTheme="minorEastAsia"/>
+              </w:rPr>
+            </w:pPr>
+            <m:oMathPara>
+              <m:oMath>
+                <m:r>
+                  <w:rPr>
+                    <w:rFonts w:ascii="Cambria Math" w:eastAsiaTheme="minorEastAsia" w:hAnsi="Cambria Math"/>
+                  </w:rPr>
+                  <m:t>1.001</m:t>
+                </m:r>
+              </m:oMath>
+            </m:oMathPara>
+          </w:p>
+        </w:tc>
+      </w:tr>
+      <w:tr>
+        <w:tc>
+          <w:tcPr>
+            <w:tcW w:w="3213" w:type="dxa"/>
+          </w:tcPr>
+          <w:p>
+            <w:pPr>
+              <w:pStyle w:val="Akapitzlist"/>
+              <w:ind w:left="0"/>
+              <w:rPr>
+                <w:rFonts w:eastAsiaTheme="minorEastAsia"/>
+              </w:rPr>
+            </w:pPr>
+            <m:oMathPara>
+              <m:oMath>
+                <m:r>
+                  <w:rPr>
+                    <w:rFonts w:ascii="Cambria Math" w:eastAsiaTheme="minorEastAsia" w:hAnsi="Cambria Math"/>
+                  </w:rPr>
+                  <m:t>4</m:t>
+                </m:r>
+              </m:oMath>
+            </m:oMathPara>
+          </w:p>
+        </w:tc>
+        <w:tc>
+          <w:tcPr>
+            <w:tcW w:w="3240" w:type="dxa"/>
+          </w:tcPr>
+          <w:p>
+            <w:pPr>
+              <w:pStyle w:val="Akapitzlist"/>
+              <w:ind w:left="0"/>
+              <w:rPr>
+                <w:rFonts w:eastAsiaTheme="minorEastAsia"/>
+              </w:rPr>
+            </w:pPr>
+            <m:oMathPara>
+              <m:oMath>
+                <m:r>
+                  <w:rPr>
+                    <w:rFonts w:ascii="Cambria Math" w:eastAsiaTheme="minorEastAsia" w:hAnsi="Cambria Math"/>
+                  </w:rPr>
+                  <m:t>1.997</m:t>
+                </m:r>
+              </m:oMath>
+            </m:oMathPara>
+          </w:p>
+        </w:tc>
+      </w:tr>
+    </w:tbl>
+    <w:p>
+      <w:pPr>
+        <w:ind w:left="1416"/>
+        <w:rPr>
+          <w:rFonts w:eastAsiaTheme="minorEastAsia"/>
+        </w:rPr>
+      </w:pPr>
+      <w:r>
+        <w:rPr>
+          <w:rFonts w:eastAsiaTheme="minorEastAsia"/>
+        </w:rPr>
+        <w:t xml:space="preserve">Tabela </w:t>
+      </w:r>
+      <w:r>
+        <w:rPr>
+          <w:rFonts w:eastAsiaTheme="minorEastAsia"/>
+        </w:rPr>
+        <w:t>10</w:t>
+      </w:r>
+      <w:r>
+        <w:rPr>
+          <w:rFonts w:eastAsiaTheme="minorEastAsia"/>
+        </w:rPr>
+        <w:t xml:space="preserve">.  Tabela </w:t>
+      </w:r>
+      <w:r>
+        <w:rPr>
+          <w:rFonts w:eastAsiaTheme="minorEastAsia"/>
+        </w:rPr>
+        <w:t>obliczonego rzędu zbieżności</w:t>
+      </w:r>
+    </w:p>
+    <w:p>
+      <w:pPr>
+        <w:pStyle w:val="Akapitzlist"/>
+        <w:ind w:left="792"/>
+        <w:rPr>
+          <w:rFonts w:eastAsiaTheme="minorEastAsia"/>
+        </w:rPr>
+      </w:pPr>
     </w:p>
     <w:p>
       <w:pPr>
@@ -8589,10 +8915,10 @@
           <w:noProof/>
         </w:rPr>
         <w:drawing>
-          <wp:inline distT="0" distB="0" distL="0" distR="0" wp14:anchorId="3E0F0ABF" wp14:editId="281CD1A9">
-            <wp:extent cx="5694349" cy="3119215"/>
-            <wp:effectExtent l="0" t="0" r="0" b="5080"/>
-            <wp:docPr id="34" name="Obraz 34" descr="Obraz zawierający linia, Wykres, diagram, tekst&#10;&#10;Opis wygenerowany automatycznie"/>
+          <wp:inline distT="0" distB="0" distL="0" distR="0" wp14:anchorId="0FF1D289" wp14:editId="4AD90379">
+            <wp:extent cx="5829516" cy="3193256"/>
+            <wp:effectExtent l="0" t="0" r="0" b="0"/>
+            <wp:docPr id="6" name="Obraz 6" descr="Obraz zawierający linia, Wykres, diagram, tekst&#10;&#10;Opis wygenerowany automatycznie"/>
             <wp:cNvGraphicFramePr>
               <a:graphicFrameLocks xmlns:a="http://schemas.openxmlformats.org/drawingml/2006/main" noChangeAspect="1"/>
             </wp:cNvGraphicFramePr>
@@ -8600,7 +8926,7 @@
               <a:graphicData uri="http://schemas.openxmlformats.org/drawingml/2006/picture">
                 <pic:pic xmlns:pic="http://schemas.openxmlformats.org/drawingml/2006/picture">
                   <pic:nvPicPr>
-                    <pic:cNvPr id="34" name="Obraz 34" descr="Obraz zawierający linia, Wykres, diagram, tekst&#10;&#10;Opis wygenerowany automatycznie"/>
+                    <pic:cNvPr id="6" name="Obraz 6" descr="Obraz zawierający linia, Wykres, diagram, tekst&#10;&#10;Opis wygenerowany automatycznie"/>
                     <pic:cNvPicPr/>
                   </pic:nvPicPr>
                   <pic:blipFill>
@@ -8618,7 +8944,7 @@
                   <pic:spPr>
                     <a:xfrm>
                       <a:off x="0" y="0"/>
-                      <a:ext cx="5708548" cy="3126993"/>
+                      <a:ext cx="5909521" cy="3237081"/>
                     </a:xfrm>
                     <a:prstGeom prst="rect">
                       <a:avLst/>
@@ -8650,6 +8976,14 @@
         </w:rPr>
         <w:t>Wykres 1. Wykres błędu względnego dla każdej z metod</w:t>
       </w:r>
+      <w:r>
+        <w:rPr>
+          <w:rFonts w:eastAsiaTheme="minorEastAsia"/>
+          <w:b/>
+          <w:bCs/>
+        </w:rPr>
+        <w:t>y</w:t>
+      </w:r>
     </w:p>
     <w:p>
       <w:pPr>
@@ -8683,25 +9017,22 @@
     <w:p>
       <w:pPr>
         <w:pStyle w:val="Akapitzlist"/>
-        <w:ind w:left="792"/>
-        <w:rPr>
-          <w:rFonts w:eastAsiaTheme="minorEastAsia"/>
-          <w:b/>
-          <w:bCs/>
-        </w:rPr>
-      </w:pPr>
-      <w:r>
-        <w:rPr>
-          <w:rFonts w:eastAsiaTheme="minorEastAsia"/>
-          <w:b/>
-          <w:bCs/>
+        <w:ind w:left="360" w:firstLine="348"/>
+        <w:jc w:val="both"/>
+        <w:rPr>
+          <w:rFonts w:eastAsiaTheme="minorEastAsia"/>
+        </w:rPr>
+      </w:pPr>
+      <w:r>
+        <w:rPr>
+          <w:rFonts w:eastAsiaTheme="minorEastAsia"/>
           <w:noProof/>
         </w:rPr>
         <w:drawing>
-          <wp:inline distT="0" distB="0" distL="0" distR="0" wp14:anchorId="03E08F2C" wp14:editId="43814BCB">
-            <wp:extent cx="5803555" cy="3179035"/>
-            <wp:effectExtent l="0" t="0" r="635" b="0"/>
-            <wp:docPr id="35" name="Obraz 35" descr="Obraz zawierający linia, Wykres, diagram, zrzut ekranu&#10;&#10;Opis wygenerowany automatycznie"/>
+          <wp:inline distT="0" distB="0" distL="0" distR="0" wp14:anchorId="10631A9D" wp14:editId="4D5CEE1D">
+            <wp:extent cx="5879307" cy="3220530"/>
+            <wp:effectExtent l="0" t="0" r="1270" b="5715"/>
+            <wp:docPr id="7" name="Obraz 7" descr="Obraz zawierający linia, Wykres, diagram, numer&#10;&#10;Opis wygenerowany automatycznie"/>
             <wp:cNvGraphicFramePr>
               <a:graphicFrameLocks xmlns:a="http://schemas.openxmlformats.org/drawingml/2006/main" noChangeAspect="1"/>
             </wp:cNvGraphicFramePr>
@@ -8709,7 +9040,7 @@
               <a:graphicData uri="http://schemas.openxmlformats.org/drawingml/2006/picture">
                 <pic:pic xmlns:pic="http://schemas.openxmlformats.org/drawingml/2006/picture">
                   <pic:nvPicPr>
-                    <pic:cNvPr id="35" name="Obraz 35" descr="Obraz zawierający linia, Wykres, diagram, zrzut ekranu&#10;&#10;Opis wygenerowany automatycznie"/>
+                    <pic:cNvPr id="7" name="Obraz 7" descr="Obraz zawierający linia, Wykres, diagram, numer&#10;&#10;Opis wygenerowany automatycznie"/>
                     <pic:cNvPicPr/>
                   </pic:nvPicPr>
                   <pic:blipFill>
@@ -8727,7 +9058,7 @@
                   <pic:spPr>
                     <a:xfrm>
                       <a:off x="0" y="0"/>
-                      <a:ext cx="5831738" cy="3194473"/>
+                      <a:ext cx="5933421" cy="3250172"/>
                     </a:xfrm>
                     <a:prstGeom prst="rect">
                       <a:avLst/>
@@ -8743,8 +9074,52 @@
     <w:p>
       <w:pPr>
         <w:pStyle w:val="Akapitzlist"/>
-        <w:ind w:left="360"/>
-        <w:jc w:val="both"/>
+        <w:ind w:left="792"/>
+        <w:jc w:val="center"/>
+        <w:rPr>
+          <w:rFonts w:eastAsiaTheme="minorEastAsia"/>
+          <w:b/>
+          <w:bCs/>
+        </w:rPr>
+      </w:pPr>
+      <w:r>
+        <w:rPr>
+          <w:rFonts w:eastAsiaTheme="minorEastAsia"/>
+          <w:b/>
+          <w:bCs/>
+        </w:rPr>
+        <w:t xml:space="preserve">Wykres </w:t>
+      </w:r>
+      <w:r>
+        <w:rPr>
+          <w:rFonts w:eastAsiaTheme="minorEastAsia"/>
+          <w:b/>
+          <w:bCs/>
+        </w:rPr>
+        <w:t>2</w:t>
+      </w:r>
+      <w:r>
+        <w:rPr>
+          <w:rFonts w:eastAsiaTheme="minorEastAsia"/>
+          <w:b/>
+          <w:bCs/>
+        </w:rPr>
+        <w:t xml:space="preserve">. Wykres błędu względnego dla </w:t>
+      </w:r>
+      <w:r>
+        <w:rPr>
+          <w:rFonts w:eastAsiaTheme="minorEastAsia"/>
+          <w:b/>
+          <w:bCs/>
+        </w:rPr>
+        <w:t>zbieżnych metod</w:t>
+      </w:r>
+    </w:p>
+    <w:p>
+      <w:pPr>
+        <w:pStyle w:val="Akapitzlist"/>
+        <w:ind w:left="360" w:firstLine="348"/>
+        <w:jc w:val="center"/>
         <w:rPr>
           <w:rFonts w:eastAsiaTheme="minorEastAsia"/>
         </w:rPr>
@@ -9501,43 +9876,7 @@
         <w:t xml:space="preserve"> ex1.ipynb</w:t>
       </w:r>
       <w:r>
-        <w:t xml:space="preserve">, </w:t>
-      </w:r>
-      <w:r>
-        <w:t>ex</w:t>
-      </w:r>
-      <w:r>
-        <w:t>2</w:t>
-      </w:r>
-      <w:r>
-        <w:t>.ipynb</w:t>
-      </w:r>
-      <w:r>
-        <w:t xml:space="preserve">, </w:t>
-      </w:r>
-      <w:r>
-        <w:t>ex</w:t>
-      </w:r>
-      <w:r>
-        <w:t>3</w:t>
-      </w:r>
-      <w:r>
-        <w:t>.ipynb</w:t>
-      </w:r>
-      <w:r>
-        <w:t xml:space="preserve">, </w:t>
-      </w:r>
-      <w:r>
-        <w:t>ex</w:t>
-      </w:r>
-      <w:r>
-        <w:t>4</w:t>
-      </w:r>
-      <w:r>
-        <w:t>.ipynb</w:t>
-      </w:r>
-      <w:r>
-        <w:t>.</w:t>
+        <w:t>, ex2.ipynb, ex3.ipynb, ex4.ipynb.</w:t>
       </w:r>
     </w:p>
     <w:sectPr>

</xml_diff>